<commit_message>
Home Page, Diagnosis done
</commit_message>
<xml_diff>
--- a/normalization.docx
+++ b/normalization.docx
@@ -1,6 +1,6 @@
 
 <file path=word/document.xml><?xml version="1.0" encoding="utf-8"?>
-<w:document xmlns:wpc="http://schemas.microsoft.com/office/word/2010/wordprocessingCanvas" xmlns:cx="http://schemas.microsoft.com/office/drawing/2014/chartex" xmlns:cx1="http://schemas.microsoft.com/office/drawing/2015/9/8/chartex" xmlns:mc="http://schemas.openxmlformats.org/markup-compatibility/2006" xmlns:o="urn:schemas-microsoft-com:office:office" xmlns:r="http://schemas.openxmlformats.org/officeDocument/2006/relationships" xmlns:m="http://schemas.openxmlformats.org/officeDocument/2006/math" xmlns:v="urn:schemas-microsoft-com:vml" xmlns:wp14="http://schemas.microsoft.com/office/word/2010/wordprocessingDrawing" xmlns:wp="http://schemas.openxmlformats.org/drawingml/2006/wordprocessingDrawing" xmlns:w10="urn:schemas-microsoft-com:office:word" xmlns:w="http://schemas.openxmlformats.org/wordprocessingml/2006/main" xmlns:w14="http://schemas.microsoft.com/office/word/2010/wordml" xmlns:w15="http://schemas.microsoft.com/office/word/2012/wordml" xmlns:w16se="http://schemas.microsoft.com/office/word/2015/wordml/symex" xmlns:wpg="http://schemas.microsoft.com/office/word/2010/wordprocessingGroup" xmlns:wpi="http://schemas.microsoft.com/office/word/2010/wordprocessingInk" xmlns:wne="http://schemas.microsoft.com/office/word/2006/wordml" xmlns:wps="http://schemas.microsoft.com/office/word/2010/wordprocessingShape" mc:Ignorable="w14 w15 w16se wp14">
+<w:document xmlns:wpc="http://schemas.microsoft.com/office/word/2010/wordprocessingCanvas" xmlns:cx="http://schemas.microsoft.com/office/drawing/2014/chartex" xmlns:cx1="http://schemas.microsoft.com/office/drawing/2015/9/8/chartex" xmlns:cx2="http://schemas.microsoft.com/office/drawing/2015/10/21/chartex" xmlns:cx3="http://schemas.microsoft.com/office/drawing/2016/5/9/chartex" xmlns:cx4="http://schemas.microsoft.com/office/drawing/2016/5/10/chartex" xmlns:cx5="http://schemas.microsoft.com/office/drawing/2016/5/11/chartex" xmlns:cx6="http://schemas.microsoft.com/office/drawing/2016/5/12/chartex" xmlns:cx7="http://schemas.microsoft.com/office/drawing/2016/5/13/chartex" xmlns:cx8="http://schemas.microsoft.com/office/drawing/2016/5/14/chartex" xmlns:mc="http://schemas.openxmlformats.org/markup-compatibility/2006" xmlns:aink="http://schemas.microsoft.com/office/drawing/2016/ink" xmlns:am3d="http://schemas.microsoft.com/office/drawing/2017/model3d" xmlns:o="urn:schemas-microsoft-com:office:office" xmlns:r="http://schemas.openxmlformats.org/officeDocument/2006/relationships" xmlns:m="http://schemas.openxmlformats.org/officeDocument/2006/math" xmlns:v="urn:schemas-microsoft-com:vml" xmlns:wp14="http://schemas.microsoft.com/office/word/2010/wordprocessingDrawing" xmlns:wp="http://schemas.openxmlformats.org/drawingml/2006/wordprocessingDrawing" xmlns:w10="urn:schemas-microsoft-com:office:word" xmlns:w="http://schemas.openxmlformats.org/wordprocessingml/2006/main" xmlns:w14="http://schemas.microsoft.com/office/word/2010/wordml" xmlns:w15="http://schemas.microsoft.com/office/word/2012/wordml" xmlns:w16cid="http://schemas.microsoft.com/office/word/2016/wordml/cid" xmlns:w16se="http://schemas.microsoft.com/office/word/2015/wordml/symex" xmlns:wpg="http://schemas.microsoft.com/office/word/2010/wordprocessingGroup" xmlns:wpi="http://schemas.microsoft.com/office/word/2010/wordprocessingInk" xmlns:wne="http://schemas.microsoft.com/office/word/2006/wordml" xmlns:wps="http://schemas.microsoft.com/office/word/2010/wordprocessingShape" mc:Ignorable="w14 w15 w16se w16cid wp14">
   <w:body>
     <w:p>
       <w:pPr>
@@ -23,7 +23,7 @@
       <w:pPr>
         <w:ind w:left="720"/>
         <w:rPr>
-          <w:rFonts w:ascii="Arial" w:hAnsi="Arial" w:cs="Arial"/>
+          <w:rFonts w:ascii="Times New Roman" w:hAnsi="Times New Roman" w:cs="Times New Roman"/>
           <w:color w:val="222426"/>
           <w:sz w:val="24"/>
           <w:szCs w:val="26"/>
@@ -33,7 +33,7 @@
       <w:r>
         <w:rPr>
           <w:rStyle w:val="Strong"/>
-          <w:rFonts w:ascii="Arial" w:hAnsi="Arial" w:cs="Arial"/>
+          <w:rFonts w:ascii="Times New Roman" w:hAnsi="Times New Roman" w:cs="Times New Roman"/>
           <w:b w:val="0"/>
           <w:color w:val="222426"/>
           <w:sz w:val="24"/>
@@ -44,7 +44,7 @@
       </w:r>
       <w:r>
         <w:rPr>
-          <w:rFonts w:ascii="Arial" w:hAnsi="Arial" w:cs="Arial"/>
+          <w:rFonts w:ascii="Times New Roman" w:hAnsi="Times New Roman" w:cs="Times New Roman"/>
           <w:color w:val="222426"/>
           <w:sz w:val="24"/>
           <w:szCs w:val="26"/>
@@ -54,29 +54,42 @@
       </w:r>
       <w:r>
         <w:rPr>
+          <w:rFonts w:ascii="Times New Roman" w:hAnsi="Times New Roman" w:cs="Times New Roman"/>
           <w:sz w:val="20"/>
         </w:rPr>
         <w:t xml:space="preserve"> </w:t>
       </w:r>
       <w:r>
         <w:rPr>
-          <w:rFonts w:ascii="Arial" w:hAnsi="Arial" w:cs="Arial"/>
+          <w:rFonts w:ascii="Times New Roman" w:hAnsi="Times New Roman" w:cs="Times New Roman"/>
           <w:color w:val="222426"/>
           <w:sz w:val="24"/>
           <w:szCs w:val="26"/>
           <w:shd w:val="clear" w:color="auto" w:fill="FFFFFF"/>
         </w:rPr>
-        <w:t xml:space="preserve">To overcome these anomalies </w:t>
-      </w:r>
-      <w:r>
-        <w:rPr>
-          <w:rFonts w:ascii="Arial" w:hAnsi="Arial" w:cs="Arial"/>
+        <w:t xml:space="preserve">To overcome these </w:t>
+      </w:r>
+      <w:proofErr w:type="gramStart"/>
+      <w:r>
+        <w:rPr>
+          <w:rFonts w:ascii="Times New Roman" w:hAnsi="Times New Roman" w:cs="Times New Roman"/>
           <w:color w:val="222426"/>
           <w:sz w:val="24"/>
           <w:szCs w:val="26"/>
           <w:shd w:val="clear" w:color="auto" w:fill="FFFFFF"/>
         </w:rPr>
-        <w:t>we need to normalize the data by converting into normal forms as given below:</w:t>
+        <w:t>anomalies</w:t>
+      </w:r>
+      <w:proofErr w:type="gramEnd"/>
+      <w:r>
+        <w:rPr>
+          <w:rFonts w:ascii="Times New Roman" w:hAnsi="Times New Roman" w:cs="Times New Roman"/>
+          <w:color w:val="222426"/>
+          <w:sz w:val="24"/>
+          <w:szCs w:val="26"/>
+          <w:shd w:val="clear" w:color="auto" w:fill="FFFFFF"/>
+        </w:rPr>
+        <w:t xml:space="preserve"> we need to normalize the data by converting into normal forms as given below:</w:t>
       </w:r>
     </w:p>
     <w:p>
@@ -87,7 +100,7 @@
           <w:numId w:val="1"/>
         </w:numPr>
         <w:rPr>
-          <w:rFonts w:ascii="Arial" w:hAnsi="Arial" w:cs="Arial"/>
+          <w:rFonts w:ascii="Times New Roman" w:hAnsi="Times New Roman" w:cs="Times New Roman"/>
           <w:color w:val="222426"/>
           <w:sz w:val="24"/>
           <w:szCs w:val="26"/>
@@ -96,7 +109,7 @@
       </w:pPr>
       <w:r>
         <w:rPr>
-          <w:rFonts w:ascii="Arial" w:hAnsi="Arial" w:cs="Arial"/>
+          <w:rFonts w:ascii="Times New Roman" w:hAnsi="Times New Roman" w:cs="Times New Roman"/>
           <w:color w:val="222426"/>
           <w:sz w:val="24"/>
           <w:szCs w:val="26"/>
@@ -113,7 +126,7 @@
           <w:numId w:val="1"/>
         </w:numPr>
         <w:rPr>
-          <w:rFonts w:ascii="Arial" w:hAnsi="Arial" w:cs="Arial"/>
+          <w:rFonts w:ascii="Times New Roman" w:hAnsi="Times New Roman" w:cs="Times New Roman"/>
           <w:color w:val="222426"/>
           <w:sz w:val="24"/>
           <w:szCs w:val="26"/>
@@ -122,7 +135,7 @@
       </w:pPr>
       <w:r>
         <w:rPr>
-          <w:rFonts w:ascii="Arial" w:hAnsi="Arial" w:cs="Arial"/>
+          <w:rFonts w:ascii="Times New Roman" w:hAnsi="Times New Roman" w:cs="Times New Roman"/>
           <w:color w:val="222426"/>
           <w:sz w:val="24"/>
           <w:szCs w:val="26"/>
@@ -139,7 +152,7 @@
           <w:numId w:val="1"/>
         </w:numPr>
         <w:rPr>
-          <w:rFonts w:ascii="Arial" w:hAnsi="Arial" w:cs="Arial"/>
+          <w:rFonts w:ascii="Times New Roman" w:hAnsi="Times New Roman" w:cs="Times New Roman"/>
           <w:color w:val="222426"/>
           <w:sz w:val="24"/>
           <w:szCs w:val="26"/>
@@ -148,7 +161,7 @@
       </w:pPr>
       <w:r>
         <w:rPr>
-          <w:rFonts w:ascii="Arial" w:hAnsi="Arial" w:cs="Arial"/>
+          <w:rFonts w:ascii="Times New Roman" w:hAnsi="Times New Roman" w:cs="Times New Roman"/>
           <w:color w:val="222426"/>
           <w:sz w:val="24"/>
           <w:szCs w:val="26"/>
@@ -171,7 +184,7 @@
       </w:pPr>
       <w:r>
         <w:rPr>
-          <w:rFonts w:ascii="Arial" w:hAnsi="Arial" w:cs="Arial"/>
+          <w:rFonts w:ascii="Times New Roman" w:hAnsi="Times New Roman" w:cs="Times New Roman"/>
           <w:color w:val="222426"/>
           <w:sz w:val="24"/>
           <w:szCs w:val="26"/>
@@ -193,14 +206,7 @@
           <w:rFonts w:ascii="Times New Roman" w:hAnsi="Times New Roman" w:cs="Times New Roman"/>
           <w:sz w:val="24"/>
         </w:rPr>
-        <w:t xml:space="preserve">We have to perform </w:t>
-      </w:r>
-      <w:r>
-        <w:rPr>
-          <w:rFonts w:ascii="Times New Roman" w:hAnsi="Times New Roman" w:cs="Times New Roman"/>
-          <w:sz w:val="24"/>
-        </w:rPr>
-        <w:t>these normalizations on DOCTOR, PATIENT, APPOINTMENT, DIAGNOSIS AND TREATMENT table.</w:t>
+        <w:t>We have to perform these normalizations on DOCTOR, PATIENT, APPOINTMENT, DIAGNOSIS AND TREATMENT table.</w:t>
       </w:r>
     </w:p>
     <w:p>
@@ -243,21 +249,7 @@
           <w:rFonts w:ascii="Times New Roman" w:hAnsi="Times New Roman" w:cs="Times New Roman"/>
           <w:sz w:val="24"/>
         </w:rPr>
-        <w:t>As per the rule of first no</w:t>
-      </w:r>
-      <w:r>
-        <w:rPr>
-          <w:rFonts w:ascii="Times New Roman" w:hAnsi="Times New Roman" w:cs="Times New Roman"/>
-          <w:sz w:val="24"/>
-        </w:rPr>
-        <w:t>rmal form, an attribute</w:t>
-      </w:r>
-      <w:r>
-        <w:rPr>
-          <w:rFonts w:ascii="Times New Roman" w:hAnsi="Times New Roman" w:cs="Times New Roman"/>
-          <w:sz w:val="24"/>
-        </w:rPr>
-        <w:t xml:space="preserve"> of a table cannot hold multiple values. It should hold only atomic values.</w:t>
+        <w:t>As per the rule of first normal form, an attribute of a table cannot hold multiple values. It should hold only atomic values.</w:t>
       </w:r>
     </w:p>
     <w:p>
@@ -313,13 +305,16 @@
         <w:keepNext/>
         <w:ind w:left="720"/>
         <w:jc w:val="center"/>
-      </w:pPr>
-      <w:r>
-        <w:rPr>
-          <w:rFonts w:ascii="Times New Roman" w:hAnsi="Times New Roman" w:cs="Times New Roman"/>
-          <w:sz w:val="24"/>
-        </w:rPr>
-        <w:pict>
+        <w:rPr>
+          <w:rFonts w:ascii="Times New Roman" w:hAnsi="Times New Roman" w:cs="Times New Roman"/>
+        </w:rPr>
+      </w:pPr>
+      <w:r>
+        <w:rPr>
+          <w:rFonts w:ascii="Times New Roman" w:hAnsi="Times New Roman" w:cs="Times New Roman"/>
+          <w:sz w:val="24"/>
+        </w:rPr>
+        <w:pict w14:anchorId="41C93A5E">
           <v:shapetype id="_x0000_t75" coordsize="21600,21600" o:spt="75" o:preferrelative="t" path="m@4@5l@4@11@9@11@9@5xe" filled="f" stroked="f">
             <v:stroke joinstyle="miter"/>
             <v:formulas>
@@ -339,7 +334,7 @@
             <v:path o:extrusionok="f" gradientshapeok="t" o:connecttype="rect"/>
             <o:lock v:ext="edit" aspectratio="t"/>
           </v:shapetype>
-          <v:shape id="_x0000_i1037" type="#_x0000_t75" style="width:333.75pt;height:75pt">
+          <v:shape id="_x0000_i1025" type="#_x0000_t75" style="width:333.6pt;height:75pt">
             <v:imagedata r:id="rId5" o:title="1" croptop="7419f" cropbottom="16899f" cropleft="-147f" cropright="294f"/>
             <o:lock v:ext="edit" aspectratio="f"/>
           </v:shape>
@@ -356,6 +351,9 @@
         </w:rPr>
       </w:pPr>
       <w:r>
+        <w:rPr>
+          <w:rFonts w:ascii="Times New Roman" w:hAnsi="Times New Roman" w:cs="Times New Roman"/>
+        </w:rPr>
         <w:t>Table DOCTOR</w:t>
       </w:r>
     </w:p>
@@ -364,10 +362,16 @@
         <w:keepNext/>
         <w:ind w:left="720"/>
         <w:jc w:val="center"/>
-      </w:pPr>
-      <w:r>
-        <w:pict>
-          <v:shape id="_x0000_i1102" type="#_x0000_t75" style="width:450.75pt;height:82.5pt">
+        <w:rPr>
+          <w:rFonts w:ascii="Times New Roman" w:hAnsi="Times New Roman" w:cs="Times New Roman"/>
+        </w:rPr>
+      </w:pPr>
+      <w:r>
+        <w:rPr>
+          <w:rFonts w:ascii="Times New Roman" w:hAnsi="Times New Roman" w:cs="Times New Roman"/>
+        </w:rPr>
+        <w:pict w14:anchorId="5FD10EB9">
+          <v:shape id="_x0000_i1026" type="#_x0000_t75" style="width:450.6pt;height:82.8pt">
             <v:imagedata r:id="rId6" o:title="6"/>
           </v:shape>
         </w:pict>
@@ -383,6 +387,9 @@
         </w:rPr>
       </w:pPr>
       <w:r>
+        <w:rPr>
+          <w:rFonts w:ascii="Times New Roman" w:hAnsi="Times New Roman" w:cs="Times New Roman"/>
+        </w:rPr>
         <w:t xml:space="preserve"> Table Patient</w:t>
       </w:r>
     </w:p>
@@ -391,14 +398,17 @@
         <w:keepNext/>
         <w:ind w:left="720"/>
         <w:jc w:val="center"/>
-      </w:pPr>
-      <w:r>
-        <w:rPr>
-          <w:rFonts w:ascii="Times New Roman" w:hAnsi="Times New Roman" w:cs="Times New Roman"/>
-          <w:sz w:val="24"/>
-        </w:rPr>
-        <w:pict>
-          <v:shape id="_x0000_i1039" type="#_x0000_t75" style="width:398.25pt;height:81pt">
+        <w:rPr>
+          <w:rFonts w:ascii="Times New Roman" w:hAnsi="Times New Roman" w:cs="Times New Roman"/>
+        </w:rPr>
+      </w:pPr>
+      <w:r>
+        <w:rPr>
+          <w:rFonts w:ascii="Times New Roman" w:hAnsi="Times New Roman" w:cs="Times New Roman"/>
+          <w:sz w:val="24"/>
+        </w:rPr>
+        <w:pict w14:anchorId="722EC298">
+          <v:shape id="_x0000_i1027" type="#_x0000_t75" style="width:397.8pt;height:81pt">
             <v:imagedata r:id="rId7" o:title="3" cropbottom="12716f" cropright="-372f"/>
           </v:shape>
         </w:pict>
@@ -414,6 +424,9 @@
         </w:rPr>
       </w:pPr>
       <w:r>
+        <w:rPr>
+          <w:rFonts w:ascii="Times New Roman" w:hAnsi="Times New Roman" w:cs="Times New Roman"/>
+        </w:rPr>
         <w:t>Table TREATMENT</w:t>
       </w:r>
     </w:p>
@@ -422,6 +435,9 @@
         <w:keepNext/>
         <w:ind w:left="720"/>
         <w:jc w:val="center"/>
+        <w:rPr>
+          <w:rFonts w:ascii="Times New Roman" w:hAnsi="Times New Roman" w:cs="Times New Roman"/>
+        </w:rPr>
       </w:pPr>
       <w:r>
         <w:rPr>
@@ -429,8 +445,8 @@
           <w:sz w:val="24"/>
         </w:rPr>
         <w:lastRenderedPageBreak/>
-        <w:pict>
-          <v:shape id="_x0000_i1040" type="#_x0000_t75" style="width:278.25pt;height:99.75pt">
+        <w:pict w14:anchorId="06EC36EF">
+          <v:shape id="_x0000_i1028" type="#_x0000_t75" style="width:278.4pt;height:99.6pt">
             <v:imagedata r:id="rId8" o:title="4" cropbottom="9302f" cropright="699f"/>
           </v:shape>
         </w:pict>
@@ -446,6 +462,9 @@
         </w:rPr>
       </w:pPr>
       <w:r>
+        <w:rPr>
+          <w:rFonts w:ascii="Times New Roman" w:hAnsi="Times New Roman" w:cs="Times New Roman"/>
+        </w:rPr>
         <w:t>Table DIAGNOSIS</w:t>
       </w:r>
     </w:p>
@@ -454,14 +473,17 @@
         <w:keepNext/>
         <w:ind w:left="720"/>
         <w:jc w:val="center"/>
-      </w:pPr>
-      <w:r>
-        <w:rPr>
-          <w:rFonts w:ascii="Times New Roman" w:hAnsi="Times New Roman" w:cs="Times New Roman"/>
-          <w:sz w:val="24"/>
-        </w:rPr>
-        <w:pict>
-          <v:shape id="_x0000_i1041" type="#_x0000_t75" style="width:350.25pt;height:96.75pt">
+        <w:rPr>
+          <w:rFonts w:ascii="Times New Roman" w:hAnsi="Times New Roman" w:cs="Times New Roman"/>
+        </w:rPr>
+      </w:pPr>
+      <w:r>
+        <w:rPr>
+          <w:rFonts w:ascii="Times New Roman" w:hAnsi="Times New Roman" w:cs="Times New Roman"/>
+          <w:sz w:val="24"/>
+        </w:rPr>
+        <w:pict w14:anchorId="2F043017">
+          <v:shape id="_x0000_i1029" type="#_x0000_t75" style="width:350.4pt;height:96.6pt">
             <v:imagedata r:id="rId9" o:title="5" cropbottom="15511f"/>
           </v:shape>
         </w:pict>
@@ -471,12 +493,24 @@
       <w:pPr>
         <w:pStyle w:val="Caption"/>
         <w:jc w:val="center"/>
-      </w:pPr>
-      <w:r>
+        <w:rPr>
+          <w:rFonts w:ascii="Times New Roman" w:hAnsi="Times New Roman" w:cs="Times New Roman"/>
+        </w:rPr>
+      </w:pPr>
+      <w:r>
+        <w:rPr>
+          <w:rFonts w:ascii="Times New Roman" w:hAnsi="Times New Roman" w:cs="Times New Roman"/>
+        </w:rPr>
         <w:t>Table APPOINMENT</w:t>
       </w:r>
     </w:p>
-    <w:p/>
+    <w:p>
+      <w:pPr>
+        <w:rPr>
+          <w:rFonts w:ascii="Times New Roman" w:hAnsi="Times New Roman" w:cs="Times New Roman"/>
+        </w:rPr>
+      </w:pPr>
+    </w:p>
     <w:p>
       <w:pPr>
         <w:ind w:left="720"/>
@@ -524,21 +558,7 @@
           <w:rFonts w:ascii="Times New Roman" w:hAnsi="Times New Roman" w:cs="Times New Roman"/>
           <w:sz w:val="24"/>
         </w:rPr>
-        <w:t xml:space="preserve">A table is said to be in 2NF if </w:t>
-      </w:r>
-      <w:r>
-        <w:rPr>
-          <w:rFonts w:ascii="Times New Roman" w:hAnsi="Times New Roman" w:cs="Times New Roman"/>
-          <w:sz w:val="24"/>
-        </w:rPr>
-        <w:t>n</w:t>
-      </w:r>
-      <w:r>
-        <w:rPr>
-          <w:rFonts w:ascii="Times New Roman" w:hAnsi="Times New Roman" w:cs="Times New Roman"/>
-          <w:sz w:val="24"/>
-        </w:rPr>
-        <w:t>o non-prime attribute is dependent on the proper subset of any candidate key of table.</w:t>
+        <w:t>A table is said to be in 2NF if no non-prime attribute is dependent on the proper subset of any candidate key of table.</w:t>
       </w:r>
     </w:p>
     <w:p>
@@ -580,46 +600,23 @@
           <w:b/>
           <w:sz w:val="28"/>
         </w:rPr>
-        <w:t>5.2</w:t>
-      </w:r>
-      <w:r>
-        <w:rPr>
-          <w:rFonts w:ascii="Times New Roman" w:hAnsi="Times New Roman" w:cs="Times New Roman"/>
-          <w:b/>
-          <w:sz w:val="28"/>
-        </w:rPr>
-        <w:t xml:space="preserve"> 3</w:t>
-      </w:r>
-      <w:r>
-        <w:rPr>
-          <w:rFonts w:ascii="Times New Roman" w:hAnsi="Times New Roman" w:cs="Times New Roman"/>
-          <w:b/>
-          <w:sz w:val="28"/>
-        </w:rPr>
-        <w:t>NF</w:t>
-      </w:r>
-    </w:p>
-    <w:p>
-      <w:pPr>
-        <w:ind w:left="720"/>
-        <w:rPr>
-          <w:rFonts w:ascii="Times New Roman" w:hAnsi="Times New Roman" w:cs="Times New Roman"/>
-          <w:sz w:val="24"/>
-        </w:rPr>
-      </w:pPr>
-      <w:r>
-        <w:rPr>
-          <w:rFonts w:ascii="Times New Roman" w:hAnsi="Times New Roman" w:cs="Times New Roman"/>
-          <w:sz w:val="24"/>
-        </w:rPr>
-        <w:t>A table design is said to be in 3NF if</w:t>
-      </w:r>
-      <w:r>
-        <w:rPr>
-          <w:rFonts w:ascii="Times New Roman" w:hAnsi="Times New Roman" w:cs="Times New Roman"/>
-          <w:sz w:val="24"/>
-        </w:rPr>
-        <w:t xml:space="preserve"> </w:t>
+        <w:t>5.2 3NF</w:t>
+      </w:r>
+    </w:p>
+    <w:p>
+      <w:pPr>
+        <w:ind w:left="720"/>
+        <w:rPr>
+          <w:rFonts w:ascii="Times New Roman" w:hAnsi="Times New Roman" w:cs="Times New Roman"/>
+          <w:sz w:val="24"/>
+        </w:rPr>
+      </w:pPr>
+      <w:r>
+        <w:rPr>
+          <w:rFonts w:ascii="Times New Roman" w:hAnsi="Times New Roman" w:cs="Times New Roman"/>
+          <w:sz w:val="24"/>
+        </w:rPr>
+        <w:t xml:space="preserve">A table design is said to be in 3NF if </w:t>
       </w:r>
       <w:r>
         <w:rPr>
@@ -633,14 +630,7 @@
           <w:rFonts w:ascii="Times New Roman" w:hAnsi="Times New Roman" w:cs="Times New Roman"/>
           <w:sz w:val="24"/>
         </w:rPr>
-        <w:t>t</w:t>
-      </w:r>
-      <w:r>
-        <w:rPr>
-          <w:rFonts w:ascii="Times New Roman" w:hAnsi="Times New Roman" w:cs="Times New Roman"/>
-          <w:sz w:val="24"/>
-        </w:rPr>
-        <w:t>ransitive functional depe</w:t>
+        <w:t>transitive functional depe</w:t>
       </w:r>
       <w:r>
         <w:rPr>
@@ -663,7 +653,23 @@
           <w:rFonts w:ascii="Times New Roman" w:hAnsi="Times New Roman" w:cs="Times New Roman"/>
           <w:sz w:val="24"/>
         </w:rPr>
-        <w:t>In PATIENT table age is dependent on DOB hence giving a transitive relation which has to broken down into separate FDs to convert PATIENT into 3NF form.</w:t>
+        <w:t xml:space="preserve">In PATIENT table age is dependent on DOB hence giving a transitive relation which has to </w:t>
+      </w:r>
+      <w:proofErr w:type="spellStart"/>
+      <w:r>
+        <w:rPr>
+          <w:rFonts w:ascii="Times New Roman" w:hAnsi="Times New Roman" w:cs="Times New Roman"/>
+          <w:sz w:val="24"/>
+        </w:rPr>
+        <w:t>broken</w:t>
+      </w:r>
+      <w:proofErr w:type="spellEnd"/>
+      <w:r>
+        <w:rPr>
+          <w:rFonts w:ascii="Times New Roman" w:hAnsi="Times New Roman" w:cs="Times New Roman"/>
+          <w:sz w:val="24"/>
+        </w:rPr>
+        <w:t xml:space="preserve"> down into separate FDs to convert PATIENT into 3NF form.</w:t>
       </w:r>
     </w:p>
     <w:p>
@@ -680,8 +686,8 @@
           <w:rFonts w:ascii="Times New Roman" w:hAnsi="Times New Roman" w:cs="Times New Roman"/>
           <w:sz w:val="24"/>
         </w:rPr>
-        <w:pict>
-          <v:shape id="_x0000_i1105" type="#_x0000_t75" style="width:398.25pt;height:91.5pt">
+        <w:pict w14:anchorId="4EB59DD9">
+          <v:shape id="_x0000_i1030" type="#_x0000_t75" style="width:398.4pt;height:91.2pt">
             <v:imagedata r:id="rId10" o:title="2" cropbottom="13953f"/>
           </v:shape>
         </w:pict>
@@ -701,8 +707,8 @@
           <w:rFonts w:ascii="Times New Roman" w:hAnsi="Times New Roman" w:cs="Times New Roman"/>
           <w:sz w:val="24"/>
         </w:rPr>
-        <w:pict>
-          <v:shape id="_x0000_i1108" type="#_x0000_t75" style="width:168pt;height:79.5pt">
+        <w:pict w14:anchorId="28757037">
+          <v:shape id="_x0000_i1031" type="#_x0000_t75" style="width:168pt;height:79.8pt">
             <v:imagedata r:id="rId11" o:title="7"/>
           </v:shape>
         </w:pict>
@@ -747,61 +753,39 @@
           <w:b/>
           <w:sz w:val="28"/>
         </w:rPr>
-        <w:t>5.2</w:t>
-      </w:r>
-      <w:r>
-        <w:rPr>
-          <w:rFonts w:ascii="Times New Roman" w:hAnsi="Times New Roman" w:cs="Times New Roman"/>
-          <w:b/>
-          <w:sz w:val="28"/>
-        </w:rPr>
-        <w:t xml:space="preserve"> BCNF</w:t>
-      </w:r>
-    </w:p>
-    <w:p>
-      <w:pPr>
-        <w:ind w:left="720"/>
-        <w:rPr>
-          <w:rFonts w:ascii="Times New Roman" w:hAnsi="Times New Roman" w:cs="Times New Roman"/>
-          <w:sz w:val="24"/>
-        </w:rPr>
-      </w:pPr>
-      <w:r>
-        <w:rPr>
-          <w:rFonts w:ascii="Times New Roman" w:hAnsi="Times New Roman" w:cs="Times New Roman"/>
-          <w:sz w:val="24"/>
-        </w:rPr>
-        <w:t>T</w:t>
-      </w:r>
-      <w:r>
-        <w:rPr>
-          <w:rFonts w:ascii="Times New Roman" w:hAnsi="Times New Roman" w:cs="Times New Roman"/>
-          <w:sz w:val="24"/>
-        </w:rPr>
-        <w:t>able complies with BCNF if it is in 3NF and for every functional dependency X-&gt;Y, X should be the super key of the table.</w:t>
-      </w:r>
-    </w:p>
-    <w:p>
-      <w:pPr>
-        <w:ind w:left="720"/>
-        <w:rPr>
-          <w:rFonts w:ascii="Times New Roman" w:hAnsi="Times New Roman" w:cs="Times New Roman"/>
-          <w:sz w:val="24"/>
-        </w:rPr>
-      </w:pPr>
-      <w:r>
-        <w:rPr>
-          <w:rFonts w:ascii="Times New Roman" w:hAnsi="Times New Roman" w:cs="Times New Roman"/>
-          <w:sz w:val="24"/>
-        </w:rPr>
-        <w:t xml:space="preserve">From the above figures we </w:t>
-      </w:r>
-      <w:r>
-        <w:rPr>
-          <w:rFonts w:ascii="Times New Roman" w:hAnsi="Times New Roman" w:cs="Times New Roman"/>
-          <w:sz w:val="24"/>
-        </w:rPr>
-        <w:t>can see that no table violates BC</w:t>
+        <w:t>5.2 BCNF</w:t>
+      </w:r>
+    </w:p>
+    <w:p>
+      <w:pPr>
+        <w:ind w:left="720"/>
+        <w:rPr>
+          <w:rFonts w:ascii="Times New Roman" w:hAnsi="Times New Roman" w:cs="Times New Roman"/>
+          <w:sz w:val="24"/>
+        </w:rPr>
+      </w:pPr>
+      <w:r>
+        <w:rPr>
+          <w:rFonts w:ascii="Times New Roman" w:hAnsi="Times New Roman" w:cs="Times New Roman"/>
+          <w:sz w:val="24"/>
+        </w:rPr>
+        <w:t>Table complies with BCNF if it is in 3NF and for every functional dependency X-&gt;Y, X should be the super key of the table.</w:t>
+      </w:r>
+    </w:p>
+    <w:p>
+      <w:pPr>
+        <w:ind w:left="720"/>
+        <w:rPr>
+          <w:rFonts w:ascii="Times New Roman" w:hAnsi="Times New Roman" w:cs="Times New Roman"/>
+          <w:sz w:val="24"/>
+        </w:rPr>
+      </w:pPr>
+      <w:r>
+        <w:rPr>
+          <w:rFonts w:ascii="Times New Roman" w:hAnsi="Times New Roman" w:cs="Times New Roman"/>
+          <w:sz w:val="24"/>
+        </w:rPr>
+        <w:t>From the above figures we c</w:t>
       </w:r>
       <w:bookmarkStart w:id="0" w:name="_GoBack"/>
       <w:bookmarkEnd w:id="0"/>
@@ -810,7 +794,7 @@
           <w:rFonts w:ascii="Times New Roman" w:hAnsi="Times New Roman" w:cs="Times New Roman"/>
           <w:sz w:val="24"/>
         </w:rPr>
-        <w:t>NF form</w:t>
+        <w:t>an see that no table violates BCNF form</w:t>
       </w:r>
     </w:p>
     <w:sectPr>
@@ -824,7 +808,7 @@
 </file>
 
 <file path=word/numbering.xml><?xml version="1.0" encoding="utf-8"?>
-<w:numbering xmlns:wpc="http://schemas.microsoft.com/office/word/2010/wordprocessingCanvas" xmlns:cx="http://schemas.microsoft.com/office/drawing/2014/chartex" xmlns:cx1="http://schemas.microsoft.com/office/drawing/2015/9/8/chartex" xmlns:mc="http://schemas.openxmlformats.org/markup-compatibility/2006" xmlns:o="urn:schemas-microsoft-com:office:office" xmlns:r="http://schemas.openxmlformats.org/officeDocument/2006/relationships" xmlns:m="http://schemas.openxmlformats.org/officeDocument/2006/math" xmlns:v="urn:schemas-microsoft-com:vml" xmlns:wp14="http://schemas.microsoft.com/office/word/2010/wordprocessingDrawing" xmlns:wp="http://schemas.openxmlformats.org/drawingml/2006/wordprocessingDrawing" xmlns:w10="urn:schemas-microsoft-com:office:word" xmlns:w="http://schemas.openxmlformats.org/wordprocessingml/2006/main" xmlns:w14="http://schemas.microsoft.com/office/word/2010/wordml" xmlns:w15="http://schemas.microsoft.com/office/word/2012/wordml" xmlns:w16se="http://schemas.microsoft.com/office/word/2015/wordml/symex" xmlns:wpg="http://schemas.microsoft.com/office/word/2010/wordprocessingGroup" xmlns:wpi="http://schemas.microsoft.com/office/word/2010/wordprocessingInk" xmlns:wne="http://schemas.microsoft.com/office/word/2006/wordml" xmlns:wps="http://schemas.microsoft.com/office/word/2010/wordprocessingShape" mc:Ignorable="w14 w15 w16se wp14">
+<w:numbering xmlns:wpc="http://schemas.microsoft.com/office/word/2010/wordprocessingCanvas" xmlns:cx="http://schemas.microsoft.com/office/drawing/2014/chartex" xmlns:cx1="http://schemas.microsoft.com/office/drawing/2015/9/8/chartex" xmlns:cx2="http://schemas.microsoft.com/office/drawing/2015/10/21/chartex" xmlns:cx3="http://schemas.microsoft.com/office/drawing/2016/5/9/chartex" xmlns:cx4="http://schemas.microsoft.com/office/drawing/2016/5/10/chartex" xmlns:cx5="http://schemas.microsoft.com/office/drawing/2016/5/11/chartex" xmlns:cx6="http://schemas.microsoft.com/office/drawing/2016/5/12/chartex" xmlns:cx7="http://schemas.microsoft.com/office/drawing/2016/5/13/chartex" xmlns:cx8="http://schemas.microsoft.com/office/drawing/2016/5/14/chartex" xmlns:mc="http://schemas.openxmlformats.org/markup-compatibility/2006" xmlns:aink="http://schemas.microsoft.com/office/drawing/2016/ink" xmlns:am3d="http://schemas.microsoft.com/office/drawing/2017/model3d" xmlns:o="urn:schemas-microsoft-com:office:office" xmlns:r="http://schemas.openxmlformats.org/officeDocument/2006/relationships" xmlns:m="http://schemas.openxmlformats.org/officeDocument/2006/math" xmlns:v="urn:schemas-microsoft-com:vml" xmlns:wp14="http://schemas.microsoft.com/office/word/2010/wordprocessingDrawing" xmlns:wp="http://schemas.openxmlformats.org/drawingml/2006/wordprocessingDrawing" xmlns:w10="urn:schemas-microsoft-com:office:word" xmlns:w="http://schemas.openxmlformats.org/wordprocessingml/2006/main" xmlns:w14="http://schemas.microsoft.com/office/word/2010/wordml" xmlns:w15="http://schemas.microsoft.com/office/word/2012/wordml" xmlns:w16cid="http://schemas.microsoft.com/office/word/2016/wordml/cid" xmlns:w16se="http://schemas.microsoft.com/office/word/2015/wordml/symex" xmlns:wpg="http://schemas.microsoft.com/office/word/2010/wordprocessingGroup" xmlns:wpi="http://schemas.microsoft.com/office/word/2010/wordprocessingInk" xmlns:wne="http://schemas.microsoft.com/office/word/2006/wordml" xmlns:wps="http://schemas.microsoft.com/office/word/2010/wordprocessingShape" mc:Ignorable="w14 w15 w16se w16cid wp14">
   <w:abstractNum w:abstractNumId="0" w15:restartNumberingAfterBreak="0">
     <w:nsid w:val="30846CA1"/>
     <w:multiLevelType w:val="hybridMultilevel"/>
@@ -945,7 +929,7 @@
 </file>
 
 <file path=word/styles.xml><?xml version="1.0" encoding="utf-8"?>
-<w:styles xmlns:mc="http://schemas.openxmlformats.org/markup-compatibility/2006" xmlns:r="http://schemas.openxmlformats.org/officeDocument/2006/relationships" xmlns:w="http://schemas.openxmlformats.org/wordprocessingml/2006/main" xmlns:w14="http://schemas.microsoft.com/office/word/2010/wordml" xmlns:w15="http://schemas.microsoft.com/office/word/2012/wordml" xmlns:w16se="http://schemas.microsoft.com/office/word/2015/wordml/symex" mc:Ignorable="w14 w15 w16se">
+<w:styles xmlns:mc="http://schemas.openxmlformats.org/markup-compatibility/2006" xmlns:r="http://schemas.openxmlformats.org/officeDocument/2006/relationships" xmlns:w="http://schemas.openxmlformats.org/wordprocessingml/2006/main" xmlns:w14="http://schemas.microsoft.com/office/word/2010/wordml" xmlns:w15="http://schemas.microsoft.com/office/word/2012/wordml" xmlns:w16cid="http://schemas.microsoft.com/office/word/2016/wordml/cid" xmlns:w16se="http://schemas.microsoft.com/office/word/2015/wordml/symex" mc:Ignorable="w14 w15 w16se w16cid">
   <w:docDefaults>
     <w:rPrDefault>
       <w:rPr>
@@ -961,7 +945,7 @@
       </w:pPr>
     </w:pPrDefault>
   </w:docDefaults>
-  <w:latentStyles w:defLockedState="0" w:defUIPriority="99" w:defSemiHidden="0" w:defUnhideWhenUsed="0" w:defQFormat="0" w:count="371">
+  <w:latentStyles w:defLockedState="0" w:defUIPriority="99" w:defSemiHidden="0" w:defUnhideWhenUsed="0" w:defQFormat="0" w:count="375">
     <w:lsdException w:name="Normal" w:uiPriority="0" w:qFormat="1"/>
     <w:lsdException w:name="heading 1" w:uiPriority="9" w:qFormat="1"/>
     <w:lsdException w:name="heading 2" w:semiHidden="1" w:uiPriority="9" w:unhideWhenUsed="1" w:qFormat="1"/>
@@ -1067,7 +1051,6 @@
     <w:lsdException w:name="HTML Sample" w:semiHidden="1" w:unhideWhenUsed="1"/>
     <w:lsdException w:name="HTML Typewriter" w:semiHidden="1" w:unhideWhenUsed="1"/>
     <w:lsdException w:name="HTML Variable" w:semiHidden="1" w:unhideWhenUsed="1"/>
-    <w:lsdException w:name="Normal Table" w:semiHidden="1" w:unhideWhenUsed="1"/>
     <w:lsdException w:name="annotation subject" w:semiHidden="1" w:unhideWhenUsed="1"/>
     <w:lsdException w:name="No List" w:semiHidden="1" w:unhideWhenUsed="1"/>
     <w:lsdException w:name="Outline List 1" w:semiHidden="1" w:unhideWhenUsed="1"/>
@@ -1111,10 +1094,8 @@
     <w:lsdException w:name="Table Elegant" w:semiHidden="1" w:unhideWhenUsed="1"/>
     <w:lsdException w:name="Table Professional" w:semiHidden="1" w:unhideWhenUsed="1"/>
     <w:lsdException w:name="Table Subtle 1" w:semiHidden="1" w:unhideWhenUsed="1"/>
-    <w:lsdException w:name="Table Subtle 2" w:semiHidden="1" w:unhideWhenUsed="1"/>
     <w:lsdException w:name="Table Web 1" w:semiHidden="1" w:unhideWhenUsed="1"/>
     <w:lsdException w:name="Table Web 2" w:semiHidden="1" w:unhideWhenUsed="1"/>
-    <w:lsdException w:name="Table Web 3" w:semiHidden="1" w:unhideWhenUsed="1"/>
     <w:lsdException w:name="Balloon Text" w:semiHidden="1" w:unhideWhenUsed="1"/>
     <w:lsdException w:name="Table Grid" w:uiPriority="39"/>
     <w:lsdException w:name="Table Theme" w:semiHidden="1" w:unhideWhenUsed="1"/>
@@ -1333,6 +1314,10 @@
     <w:lsdException w:name="List Table 5 Dark Accent 6" w:uiPriority="50"/>
     <w:lsdException w:name="List Table 6 Colorful Accent 6" w:uiPriority="51"/>
     <w:lsdException w:name="List Table 7 Colorful Accent 6" w:uiPriority="52"/>
+    <w:lsdException w:name="Mention" w:semiHidden="1" w:unhideWhenUsed="1"/>
+    <w:lsdException w:name="Smart Hyperlink" w:semiHidden="1" w:unhideWhenUsed="1"/>
+    <w:lsdException w:name="Hashtag" w:semiHidden="1" w:unhideWhenUsed="1"/>
+    <w:lsdException w:name="Unresolved Mention" w:semiHidden="1" w:unhideWhenUsed="1"/>
   </w:latentStyles>
   <w:style w:type="paragraph" w:default="1" w:styleId="Normal">
     <w:name w:val="Normal"/>

</xml_diff>